<commit_message>
A little update in the document
</commit_message>
<xml_diff>
--- a/Sprints/Sprint1/Sprint1_doc.docx
+++ b/Sprints/Sprint1/Sprint1_doc.docx
@@ -1108,6 +1108,7 @@
       <w:r>
         <w:rPr>
           <w:rFonts w:ascii="Calibri" w:hAnsi="Calibri" w:cs="Calibri"/>
+          <w:noProof/>
           <w:sz w:val="24"/>
           <w:szCs w:val="24"/>
         </w:rPr>
@@ -1159,6 +1160,7 @@
       <w:r>
         <w:rPr>
           <w:rFonts w:ascii="Calibri" w:hAnsi="Calibri" w:cs="Calibri"/>
+          <w:noProof/>
           <w:sz w:val="28"/>
           <w:szCs w:val="28"/>
         </w:rPr>
@@ -1441,6 +1443,7 @@
       <w:r>
         <w:rPr>
           <w:rFonts w:ascii="Calibri" w:hAnsi="Calibri" w:cs="Calibri"/>
+          <w:noProof/>
           <w:sz w:val="28"/>
           <w:szCs w:val="28"/>
         </w:rPr>
@@ -1738,12 +1741,44 @@
       <w:r>
         <w:rPr>
           <w:rFonts w:ascii="Calibri" w:hAnsi="Calibri" w:cs="Calibri"/>
-          <w:i/>
-          <w:iCs/>
-          <w:sz w:val="28"/>
-          <w:szCs w:val="28"/>
-        </w:rPr>
-        <w:t>(Imagine a form with dropdowns for menu items, input fields for quantities, and a summary of the order with a total cost.)</w:t>
+          <w:sz w:val="28"/>
+          <w:szCs w:val="28"/>
+        </w:rPr>
+        <w:drawing>
+          <wp:inline distT="0" distB="0" distL="0" distR="0" wp14:anchorId="4DCF73C2" wp14:editId="2A514B4A">
+            <wp:extent cx="5318508" cy="2842788"/>
+            <wp:effectExtent l="0" t="0" r="0" b="0"/>
+            <wp:docPr id="129663032" name="Picture 1" descr="A screenshot of a computer&#10;&#10;AI-generated content may be incorrect."/>
+            <wp:cNvGraphicFramePr>
+              <a:graphicFrameLocks xmlns:a="http://schemas.openxmlformats.org/drawingml/2006/main" noChangeAspect="1"/>
+            </wp:cNvGraphicFramePr>
+            <a:graphic xmlns:a="http://schemas.openxmlformats.org/drawingml/2006/main">
+              <a:graphicData uri="http://schemas.openxmlformats.org/drawingml/2006/picture">
+                <pic:pic xmlns:pic="http://schemas.openxmlformats.org/drawingml/2006/picture">
+                  <pic:nvPicPr>
+                    <pic:cNvPr id="129663032" name="Picture 1" descr="A screenshot of a computer&#10;&#10;AI-generated content may be incorrect."/>
+                    <pic:cNvPicPr/>
+                  </pic:nvPicPr>
+                  <pic:blipFill>
+                    <a:blip r:embed="rId9"/>
+                    <a:stretch>
+                      <a:fillRect/>
+                    </a:stretch>
+                  </pic:blipFill>
+                  <pic:spPr>
+                    <a:xfrm>
+                      <a:off x="0" y="0"/>
+                      <a:ext cx="5322282" cy="2844805"/>
+                    </a:xfrm>
+                    <a:prstGeom prst="rect">
+                      <a:avLst/>
+                    </a:prstGeom>
+                  </pic:spPr>
+                </pic:pic>
+              </a:graphicData>
+            </a:graphic>
+          </wp:inline>
+        </w:drawing>
       </w:r>
     </w:p>
     <w:p>
@@ -1892,6 +1927,7 @@
           <w:sz w:val="28"/>
           <w:szCs w:val="28"/>
         </w:rPr>
+        <w:lastRenderedPageBreak/>
         <w:t>Use semantic HTML tags (&lt;header&gt;, &lt;section&gt;, &lt;article&gt;, &lt;footer&gt;, etc.).</w:t>
       </w:r>
     </w:p>
@@ -2022,7 +2058,6 @@
           <w:sz w:val="28"/>
           <w:szCs w:val="28"/>
         </w:rPr>
-        <w:lastRenderedPageBreak/>
         <w:t>Use DOM manipulation to dynamically update the webpage based on user interactions (e.g., updating the order summary, displaying confirmation messages).</w:t>
       </w:r>
     </w:p>
@@ -2286,6 +2321,7 @@
         <w:rPr>
           <w:rFonts w:ascii="Calibri" w:hAnsi="Calibri" w:cs="Calibri"/>
         </w:rPr>
+        <w:lastRenderedPageBreak/>
         <w:t xml:space="preserve">Special </w:t>
       </w:r>
       <w:r>
@@ -2394,7 +2430,6 @@
         <w:rPr>
           <w:rFonts w:ascii="Calibri" w:hAnsi="Calibri" w:cs="Calibri"/>
         </w:rPr>
-        <w:lastRenderedPageBreak/>
         <w:t xml:space="preserve">Submission: </w:t>
       </w:r>
     </w:p>

</xml_diff>